<commit_message>
Notes on Ch 5 created
</commit_message>
<xml_diff>
--- a/Math/Linear Algebra and Its Applications/Ch 4 - Vector Spaces.docx
+++ b/Math/Linear Algebra and Its Applications/Ch 4 - Vector Spaces.docx
@@ -7,7 +7,7 @@
         <w:pStyle w:val="Heading1"/>
         <w:numPr>
           <w:ilvl w:val="0"/>
-          <w:numId w:val="5"/>
+          <w:numId w:val="6"/>
         </w:numPr>
         <w:bidi w:val="0"/>
         <w:spacing w:before="240" w:after="120"/>
@@ -24,7 +24,7 @@
         <w:pStyle w:val="Heading2"/>
         <w:numPr>
           <w:ilvl w:val="1"/>
-          <w:numId w:val="5"/>
+          <w:numId w:val="6"/>
         </w:numPr>
         <w:bidi w:val="0"/>
         <w:jc w:val="left"/>
@@ -232,7 +232,7 @@
         <w:pStyle w:val="Heading2"/>
         <w:numPr>
           <w:ilvl w:val="1"/>
-          <w:numId w:val="5"/>
+          <w:numId w:val="6"/>
         </w:numPr>
         <w:bidi w:val="0"/>
         <w:jc w:val="left"/>
@@ -316,7 +316,7 @@
         <w:pStyle w:val="Heading2"/>
         <w:numPr>
           <w:ilvl w:val="1"/>
-          <w:numId w:val="4"/>
+          <w:numId w:val="5"/>
         </w:numPr>
         <w:rPr/>
       </w:pPr>
@@ -330,7 +330,7 @@
         <w:pStyle w:val="Heading3"/>
         <w:numPr>
           <w:ilvl w:val="2"/>
-          <w:numId w:val="5"/>
+          <w:numId w:val="6"/>
         </w:numPr>
         <w:bidi w:val="0"/>
         <w:jc w:val="left"/>
@@ -993,7 +993,7 @@
         <w:pStyle w:val="Heading1"/>
         <w:numPr>
           <w:ilvl w:val="0"/>
-          <w:numId w:val="4"/>
+          <w:numId w:val="5"/>
         </w:numPr>
         <w:rPr/>
       </w:pPr>
@@ -1007,7 +1007,7 @@
         <w:pStyle w:val="Heading2"/>
         <w:numPr>
           <w:ilvl w:val="1"/>
-          <w:numId w:val="4"/>
+          <w:numId w:val="5"/>
         </w:numPr>
         <w:rPr/>
       </w:pPr>
@@ -1092,7 +1092,7 @@
         <w:pStyle w:val="Heading3"/>
         <w:numPr>
           <w:ilvl w:val="2"/>
-          <w:numId w:val="4"/>
+          <w:numId w:val="5"/>
         </w:numPr>
         <w:rPr/>
       </w:pPr>
@@ -1160,7 +1160,7 @@
         <w:pStyle w:val="Heading2"/>
         <w:numPr>
           <w:ilvl w:val="1"/>
-          <w:numId w:val="4"/>
+          <w:numId w:val="5"/>
         </w:numPr>
         <w:rPr/>
       </w:pPr>
@@ -1411,7 +1411,7 @@
         <w:pStyle w:val="Heading3"/>
         <w:numPr>
           <w:ilvl w:val="2"/>
-          <w:numId w:val="4"/>
+          <w:numId w:val="5"/>
         </w:numPr>
         <w:rPr/>
       </w:pPr>
@@ -1742,7 +1742,7 @@
         <w:pStyle w:val="Heading2"/>
         <w:numPr>
           <w:ilvl w:val="1"/>
-          <w:numId w:val="4"/>
+          <w:numId w:val="5"/>
         </w:numPr>
         <w:rPr/>
       </w:pPr>
@@ -2666,7 +2666,7 @@
         <w:pStyle w:val="Heading1"/>
         <w:numPr>
           <w:ilvl w:val="0"/>
-          <w:numId w:val="3"/>
+          <w:numId w:val="4"/>
         </w:numPr>
         <w:rPr/>
       </w:pPr>
@@ -2680,7 +2680,7 @@
         <w:pStyle w:val="Heading3"/>
         <w:numPr>
           <w:ilvl w:val="2"/>
-          <w:numId w:val="3"/>
+          <w:numId w:val="4"/>
         </w:numPr>
         <w:rPr/>
       </w:pPr>
@@ -2790,7 +2790,7 @@
         <w:pStyle w:val="Heading3"/>
         <w:numPr>
           <w:ilvl w:val="2"/>
-          <w:numId w:val="3"/>
+          <w:numId w:val="4"/>
         </w:numPr>
         <w:rPr/>
       </w:pPr>
@@ -2887,7 +2887,7 @@
         <w:pStyle w:val="Heading2"/>
         <w:numPr>
           <w:ilvl w:val="1"/>
-          <w:numId w:val="3"/>
+          <w:numId w:val="4"/>
         </w:numPr>
         <w:rPr/>
       </w:pPr>
@@ -2901,7 +2901,7 @@
         <w:pStyle w:val="Heading3"/>
         <w:numPr>
           <w:ilvl w:val="2"/>
-          <w:numId w:val="3"/>
+          <w:numId w:val="4"/>
         </w:numPr>
         <w:rPr/>
       </w:pPr>
@@ -2969,40 +2969,297 @@
         <w:pStyle w:val="Heading2"/>
         <w:numPr>
           <w:ilvl w:val="1"/>
+          <w:numId w:val="4"/>
+        </w:numPr>
+        <w:rPr/>
+      </w:pPr>
+      <w:r>
+        <w:rPr/>
+        <w:t xml:space="preserve">Bases for Nul </w:t>
+      </w:r>
+      <w:r>
+        <w:rPr>
+          <w:i/>
+          <w:iCs/>
+        </w:rPr>
+        <w:t>A</w:t>
+      </w:r>
+      <w:r>
+        <w:rPr/>
+        <w:t xml:space="preserve"> and Col </w:t>
+      </w:r>
+      <w:r>
+        <w:rPr>
+          <w:i/>
+          <w:iCs/>
+        </w:rPr>
+        <w:t>A</w:t>
+      </w:r>
+    </w:p>
+    <w:p>
+      <w:pPr>
+        <w:pStyle w:val="TextBody"/>
+        <w:rPr/>
+      </w:pPr>
+      <w:r>
+        <w:rPr/>
+      </w:r>
+    </w:p>
+    <w:p>
+      <w:pPr>
+        <w:pStyle w:val="Heading3"/>
+        <w:numPr>
+          <w:ilvl w:val="2"/>
+          <w:numId w:val="4"/>
+        </w:numPr>
+        <w:rPr/>
+      </w:pPr>
+      <w:r>
+        <w:rPr/>
+        <w:t>Theorem 6</w:t>
+      </w:r>
+    </w:p>
+    <w:p>
+      <w:pPr>
+        <w:pStyle w:val="TextBody"/>
+        <w:rPr/>
+      </w:pPr>
+      <w:r>
+        <w:rPr/>
+        <w:t xml:space="preserve">The pivot columns of a matrix </w:t>
+      </w:r>
+      <w:r>
+        <w:rPr>
+          <w:i/>
+          <w:iCs/>
+        </w:rPr>
+        <w:t>A</w:t>
+      </w:r>
+      <w:r>
+        <w:rPr>
+          <w:i w:val="false"/>
+          <w:iCs w:val="false"/>
+        </w:rPr>
+        <w:t xml:space="preserve"> form a basis for Col </w:t>
+      </w:r>
+      <w:r>
+        <w:rPr>
+          <w:i/>
+          <w:iCs/>
+        </w:rPr>
+        <w:t>A.</w:t>
+      </w:r>
+    </w:p>
+    <w:p>
+      <w:pPr>
+        <w:pStyle w:val="TextBody"/>
+        <w:spacing w:before="0" w:after="140"/>
+        <w:rPr>
+          <w:b/>
+          <w:b/>
+          <w:bCs/>
+          <w:color w:val="C9211E"/>
+        </w:rPr>
+      </w:pPr>
+      <w:r>
+        <w:rPr>
+          <w:b/>
+          <w:bCs/>
+          <w:color w:val="C9211E"/>
+        </w:rPr>
+        <w:t xml:space="preserve">Warning: </w:t>
+      </w:r>
+      <w:r>
+        <w:rPr>
+          <w:b w:val="false"/>
+          <w:bCs w:val="false"/>
+          <w:color w:val="000000"/>
+        </w:rPr>
+        <w:t xml:space="preserve">The pivot columns of a matrix </w:t>
+      </w:r>
+      <w:r>
+        <w:rPr>
+          <w:b w:val="false"/>
+          <w:bCs w:val="false"/>
+          <w:i/>
+          <w:iCs/>
+          <w:color w:val="000000"/>
+        </w:rPr>
+        <w:t>A</w:t>
+      </w:r>
+      <w:r>
+        <w:rPr>
+          <w:b w:val="false"/>
+          <w:bCs w:val="false"/>
+          <w:i w:val="false"/>
+          <w:iCs w:val="false"/>
+          <w:color w:val="000000"/>
+        </w:rPr>
+        <w:t xml:space="preserve"> are evident when </w:t>
+      </w:r>
+      <w:r>
+        <w:rPr>
+          <w:b w:val="false"/>
+          <w:bCs w:val="false"/>
+          <w:i/>
+          <w:iCs/>
+          <w:color w:val="000000"/>
+        </w:rPr>
+        <w:t>A</w:t>
+      </w:r>
+      <w:r>
+        <w:rPr>
+          <w:b w:val="false"/>
+          <w:bCs w:val="false"/>
+          <w:i w:val="false"/>
+          <w:iCs w:val="false"/>
+          <w:color w:val="000000"/>
+        </w:rPr>
+        <w:t xml:space="preserve"> has been reduced only to </w:t>
+      </w:r>
+      <w:r>
+        <w:rPr>
+          <w:b w:val="false"/>
+          <w:bCs w:val="false"/>
+          <w:i/>
+          <w:iCs/>
+          <w:color w:val="000000"/>
+        </w:rPr>
+        <w:t>echelon</w:t>
+      </w:r>
+      <w:r>
+        <w:rPr>
+          <w:b w:val="false"/>
+          <w:bCs w:val="false"/>
+          <w:i w:val="false"/>
+          <w:iCs w:val="false"/>
+          <w:color w:val="000000"/>
+        </w:rPr>
+        <w:t xml:space="preserve"> form. But, be careful to </w:t>
+      </w:r>
+      <w:r>
+        <w:rPr>
+          <w:b/>
+          <w:bCs/>
+          <w:i w:val="false"/>
+          <w:iCs w:val="false"/>
+          <w:color w:val="000000"/>
+        </w:rPr>
+        <w:t xml:space="preserve">use the </w:t>
+      </w:r>
+      <w:r>
+        <w:rPr>
+          <w:b/>
+          <w:bCs/>
+          <w:i/>
+          <w:iCs/>
+          <w:color w:val="000000"/>
+        </w:rPr>
+        <w:t xml:space="preserve">pivot columns of A itself </w:t>
+      </w:r>
+      <w:r>
+        <w:rPr>
+          <w:b/>
+          <w:bCs/>
+          <w:i w:val="false"/>
+          <w:iCs w:val="false"/>
+          <w:color w:val="000000"/>
+        </w:rPr>
+        <w:t xml:space="preserve">for the basis of Col </w:t>
+      </w:r>
+      <w:r>
+        <w:rPr>
+          <w:b/>
+          <w:bCs/>
+          <w:i/>
+          <w:iCs/>
+          <w:color w:val="000000"/>
+        </w:rPr>
+        <w:t>A</w:t>
+      </w:r>
+      <w:r>
+        <w:rPr>
+          <w:b w:val="false"/>
+          <w:bCs w:val="false"/>
+          <w:i w:val="false"/>
+          <w:iCs w:val="false"/>
+          <w:color w:val="000000"/>
+        </w:rPr>
+        <w:t xml:space="preserve">. Row operations can change the column space of a matrix. The columns of an echelon form </w:t>
+      </w:r>
+      <w:r>
+        <w:rPr>
+          <w:b w:val="false"/>
+          <w:bCs w:val="false"/>
+          <w:i/>
+          <w:iCs/>
+          <w:color w:val="000000"/>
+        </w:rPr>
+        <w:t xml:space="preserve">B </w:t>
+      </w:r>
+      <w:r>
+        <w:rPr>
+          <w:b w:val="false"/>
+          <w:bCs w:val="false"/>
+          <w:i w:val="false"/>
+          <w:iCs w:val="false"/>
+          <w:color w:val="000000"/>
+        </w:rPr>
+        <w:t xml:space="preserve">of </w:t>
+      </w:r>
+      <w:r>
+        <w:rPr>
+          <w:b w:val="false"/>
+          <w:bCs w:val="false"/>
+          <w:i/>
+          <w:iCs/>
+          <w:color w:val="000000"/>
+        </w:rPr>
+        <w:t>A</w:t>
+      </w:r>
+      <w:r>
+        <w:rPr>
+          <w:b w:val="false"/>
+          <w:bCs w:val="false"/>
+          <w:i w:val="false"/>
+          <w:iCs w:val="false"/>
+          <w:color w:val="000000"/>
+        </w:rPr>
+        <w:t xml:space="preserve"> are often not in the column space of </w:t>
+      </w:r>
+      <w:r>
+        <w:rPr>
+          <w:b w:val="false"/>
+          <w:bCs w:val="false"/>
+          <w:i/>
+          <w:iCs/>
+          <w:color w:val="000000"/>
+        </w:rPr>
+        <w:t>A</w:t>
+      </w:r>
+      <w:r>
+        <w:rPr>
+          <w:b w:val="false"/>
+          <w:bCs w:val="false"/>
+          <w:i w:val="false"/>
+          <w:iCs w:val="false"/>
+          <w:color w:val="000000"/>
+        </w:rPr>
+        <w:t>.</w:t>
+      </w:r>
+    </w:p>
+    <w:p>
+      <w:pPr>
+        <w:pStyle w:val="Heading1"/>
+        <w:numPr>
+          <w:ilvl w:val="0"/>
           <w:numId w:val="3"/>
         </w:numPr>
         <w:rPr/>
       </w:pPr>
       <w:r>
         <w:rPr/>
-        <w:t xml:space="preserve">Bases for Nul </w:t>
-      </w:r>
-      <w:r>
-        <w:rPr>
-          <w:i/>
-          <w:iCs/>
-        </w:rPr>
-        <w:t>A</w:t>
-      </w:r>
-      <w:r>
-        <w:rPr/>
-        <w:t xml:space="preserve"> and Col </w:t>
-      </w:r>
-      <w:r>
-        <w:rPr>
-          <w:i/>
-          <w:iCs/>
-        </w:rPr>
-        <w:t>A</w:t>
-      </w:r>
-    </w:p>
-    <w:p>
-      <w:pPr>
-        <w:pStyle w:val="TextBody"/>
-        <w:rPr/>
-      </w:pPr>
-      <w:r>
-        <w:rPr/>
+        <w:t>4.4 Coordinate Systems</w:t>
       </w:r>
     </w:p>
     <w:p>
@@ -3011,263 +3268,6 @@
         <w:numPr>
           <w:ilvl w:val="2"/>
           <w:numId w:val="3"/>
-        </w:numPr>
-        <w:rPr/>
-      </w:pPr>
-      <w:r>
-        <w:rPr/>
-        <w:t>Theorem 6</w:t>
-      </w:r>
-    </w:p>
-    <w:p>
-      <w:pPr>
-        <w:pStyle w:val="TextBody"/>
-        <w:rPr/>
-      </w:pPr>
-      <w:r>
-        <w:rPr/>
-        <w:t xml:space="preserve">The pivot columns of a matrix </w:t>
-      </w:r>
-      <w:r>
-        <w:rPr>
-          <w:i/>
-          <w:iCs/>
-        </w:rPr>
-        <w:t>A</w:t>
-      </w:r>
-      <w:r>
-        <w:rPr>
-          <w:i w:val="false"/>
-          <w:iCs w:val="false"/>
-        </w:rPr>
-        <w:t xml:space="preserve"> form a basis for Col </w:t>
-      </w:r>
-      <w:r>
-        <w:rPr>
-          <w:i/>
-          <w:iCs/>
-        </w:rPr>
-        <w:t>A.</w:t>
-      </w:r>
-    </w:p>
-    <w:p>
-      <w:pPr>
-        <w:pStyle w:val="TextBody"/>
-        <w:spacing w:before="0" w:after="140"/>
-        <w:rPr>
-          <w:b/>
-          <w:b/>
-          <w:bCs/>
-          <w:color w:val="C9211E"/>
-        </w:rPr>
-      </w:pPr>
-      <w:r>
-        <w:rPr>
-          <w:b/>
-          <w:bCs/>
-          <w:color w:val="C9211E"/>
-        </w:rPr>
-        <w:t xml:space="preserve">Warning: </w:t>
-      </w:r>
-      <w:r>
-        <w:rPr>
-          <w:b w:val="false"/>
-          <w:bCs w:val="false"/>
-          <w:color w:val="000000"/>
-        </w:rPr>
-        <w:t xml:space="preserve">The pivot columns of a matrix </w:t>
-      </w:r>
-      <w:r>
-        <w:rPr>
-          <w:b w:val="false"/>
-          <w:bCs w:val="false"/>
-          <w:i/>
-          <w:iCs/>
-          <w:color w:val="000000"/>
-        </w:rPr>
-        <w:t>A</w:t>
-      </w:r>
-      <w:r>
-        <w:rPr>
-          <w:b w:val="false"/>
-          <w:bCs w:val="false"/>
-          <w:i w:val="false"/>
-          <w:iCs w:val="false"/>
-          <w:color w:val="000000"/>
-        </w:rPr>
-        <w:t xml:space="preserve"> are evident when </w:t>
-      </w:r>
-      <w:r>
-        <w:rPr>
-          <w:b w:val="false"/>
-          <w:bCs w:val="false"/>
-          <w:i/>
-          <w:iCs/>
-          <w:color w:val="000000"/>
-        </w:rPr>
-        <w:t>A</w:t>
-      </w:r>
-      <w:r>
-        <w:rPr>
-          <w:b w:val="false"/>
-          <w:bCs w:val="false"/>
-          <w:i w:val="false"/>
-          <w:iCs w:val="false"/>
-          <w:color w:val="000000"/>
-        </w:rPr>
-        <w:t xml:space="preserve"> has been reduced only to </w:t>
-      </w:r>
-      <w:r>
-        <w:rPr>
-          <w:b w:val="false"/>
-          <w:bCs w:val="false"/>
-          <w:i/>
-          <w:iCs/>
-          <w:color w:val="000000"/>
-        </w:rPr>
-        <w:t>echelon</w:t>
-      </w:r>
-      <w:r>
-        <w:rPr>
-          <w:b w:val="false"/>
-          <w:bCs w:val="false"/>
-          <w:i w:val="false"/>
-          <w:iCs w:val="false"/>
-          <w:color w:val="000000"/>
-        </w:rPr>
-        <w:t xml:space="preserve"> form. But, be careful to </w:t>
-      </w:r>
-      <w:r>
-        <w:rPr>
-          <w:b/>
-          <w:bCs/>
-          <w:i w:val="false"/>
-          <w:iCs w:val="false"/>
-          <w:color w:val="000000"/>
-        </w:rPr>
-        <w:t xml:space="preserve">use the </w:t>
-      </w:r>
-      <w:r>
-        <w:rPr>
-          <w:b/>
-          <w:bCs/>
-          <w:i/>
-          <w:iCs/>
-          <w:color w:val="000000"/>
-        </w:rPr>
-        <w:t xml:space="preserve">pivot columns of A itself </w:t>
-      </w:r>
-      <w:r>
-        <w:rPr>
-          <w:b/>
-          <w:bCs/>
-          <w:i w:val="false"/>
-          <w:iCs w:val="false"/>
-          <w:color w:val="000000"/>
-        </w:rPr>
-        <w:t xml:space="preserve">for the basis of Col </w:t>
-      </w:r>
-      <w:r>
-        <w:rPr>
-          <w:b/>
-          <w:bCs/>
-          <w:i/>
-          <w:iCs/>
-          <w:color w:val="000000"/>
-        </w:rPr>
-        <w:t>A</w:t>
-      </w:r>
-      <w:r>
-        <w:rPr>
-          <w:b w:val="false"/>
-          <w:bCs w:val="false"/>
-          <w:i w:val="false"/>
-          <w:iCs w:val="false"/>
-          <w:color w:val="000000"/>
-        </w:rPr>
-        <w:t xml:space="preserve">. Row operations can change the column space of a matrix. The columns of an echelon form </w:t>
-      </w:r>
-      <w:r>
-        <w:rPr>
-          <w:b w:val="false"/>
-          <w:bCs w:val="false"/>
-          <w:i/>
-          <w:iCs/>
-          <w:color w:val="000000"/>
-        </w:rPr>
-        <w:t xml:space="preserve">B </w:t>
-      </w:r>
-      <w:r>
-        <w:rPr>
-          <w:b w:val="false"/>
-          <w:bCs w:val="false"/>
-          <w:i w:val="false"/>
-          <w:iCs w:val="false"/>
-          <w:color w:val="000000"/>
-        </w:rPr>
-        <w:t xml:space="preserve">of </w:t>
-      </w:r>
-      <w:r>
-        <w:rPr>
-          <w:b w:val="false"/>
-          <w:bCs w:val="false"/>
-          <w:i/>
-          <w:iCs/>
-          <w:color w:val="000000"/>
-        </w:rPr>
-        <w:t>A</w:t>
-      </w:r>
-      <w:r>
-        <w:rPr>
-          <w:b w:val="false"/>
-          <w:bCs w:val="false"/>
-          <w:i w:val="false"/>
-          <w:iCs w:val="false"/>
-          <w:color w:val="000000"/>
-        </w:rPr>
-        <w:t xml:space="preserve"> are often not in the column space of </w:t>
-      </w:r>
-      <w:r>
-        <w:rPr>
-          <w:b w:val="false"/>
-          <w:bCs w:val="false"/>
-          <w:i/>
-          <w:iCs/>
-          <w:color w:val="000000"/>
-        </w:rPr>
-        <w:t>A</w:t>
-      </w:r>
-      <w:r>
-        <w:rPr>
-          <w:b w:val="false"/>
-          <w:bCs w:val="false"/>
-          <w:i w:val="false"/>
-          <w:iCs w:val="false"/>
-          <w:color w:val="000000"/>
-        </w:rPr>
-        <w:t>.</w:t>
-      </w:r>
-    </w:p>
-    <w:p>
-      <w:pPr>
-        <w:pStyle w:val="Heading1"/>
-        <w:numPr>
-          <w:ilvl w:val="0"/>
-          <w:numId w:val="2"/>
-        </w:numPr>
-        <w:rPr/>
-      </w:pPr>
-      <w:r>
-        <w:rPr/>
-        <w:t>4.4 Coordinate Systems</w:t>
-      </w:r>
-    </w:p>
-    <w:p>
-      <w:pPr>
-        <w:pStyle w:val="Heading3"/>
-        <w:numPr>
-          <w:ilvl w:val="2"/>
-          <w:numId w:val="2"/>
         </w:numPr>
         <w:rPr/>
       </w:pPr>
@@ -3335,7 +3335,7 @@
         <w:pStyle w:val="Heading3"/>
         <w:numPr>
           <w:ilvl w:val="2"/>
-          <w:numId w:val="2"/>
+          <w:numId w:val="3"/>
         </w:numPr>
         <w:rPr/>
       </w:pPr>
@@ -3403,7 +3403,7 @@
         <w:pStyle w:val="Heading3"/>
         <w:numPr>
           <w:ilvl w:val="2"/>
-          <w:numId w:val="2"/>
+          <w:numId w:val="3"/>
         </w:numPr>
         <w:rPr/>
       </w:pPr>
@@ -3470,6 +3470,10 @@
     <w:p>
       <w:pPr>
         <w:pStyle w:val="Heading1"/>
+        <w:numPr>
+          <w:ilvl w:val="0"/>
+          <w:numId w:val="2"/>
+        </w:numPr>
         <w:rPr/>
       </w:pPr>
       <w:r>
@@ -3480,6 +3484,10 @@
     <w:p>
       <w:pPr>
         <w:pStyle w:val="Heading3"/>
+        <w:numPr>
+          <w:ilvl w:val="2"/>
+          <w:numId w:val="2"/>
+        </w:numPr>
         <w:rPr/>
       </w:pPr>
       <w:r>
@@ -3544,6 +3552,10 @@
     <w:p>
       <w:pPr>
         <w:pStyle w:val="Heading3"/>
+        <w:numPr>
+          <w:ilvl w:val="2"/>
+          <w:numId w:val="2"/>
+        </w:numPr>
         <w:rPr/>
       </w:pPr>
       <w:r>
@@ -3608,6 +3620,10 @@
     <w:p>
       <w:pPr>
         <w:pStyle w:val="Heading3"/>
+        <w:numPr>
+          <w:ilvl w:val="2"/>
+          <w:numId w:val="2"/>
+        </w:numPr>
         <w:rPr/>
       </w:pPr>
       <w:r>
@@ -3672,6 +3688,10 @@
     <w:p>
       <w:pPr>
         <w:pStyle w:val="Heading2"/>
+        <w:numPr>
+          <w:ilvl w:val="1"/>
+          <w:numId w:val="2"/>
+        </w:numPr>
         <w:rPr/>
       </w:pPr>
       <w:r>
@@ -3682,6 +3702,10 @@
     <w:p>
       <w:pPr>
         <w:pStyle w:val="Heading3"/>
+        <w:numPr>
+          <w:ilvl w:val="2"/>
+          <w:numId w:val="2"/>
+        </w:numPr>
         <w:rPr/>
       </w:pPr>
       <w:r>
@@ -3773,15 +3797,15 @@
     <w:p>
       <w:pPr>
         <w:pStyle w:val="Heading3"/>
-        <w:rPr/>
-      </w:pPr>
-      <w:r>
-        <w:rPr/>
-        <w:t xml:space="preserve">Theorem 12 – </w:t>
-      </w:r>
-      <w:r>
-        <w:rPr/>
-        <w:t>The Basis Theorem</w:t>
+        <w:numPr>
+          <w:ilvl w:val="2"/>
+          <w:numId w:val="2"/>
+        </w:numPr>
+        <w:rPr/>
+      </w:pPr>
+      <w:r>
+        <w:rPr/>
+        <w:t>Theorem 12 – The Basis Theorem</w:t>
       </w:r>
     </w:p>
     <w:p>
@@ -3841,6 +3865,10 @@
     <w:p>
       <w:pPr>
         <w:pStyle w:val="Heading2"/>
+        <w:numPr>
+          <w:ilvl w:val="1"/>
+          <w:numId w:val="2"/>
+        </w:numPr>
         <w:rPr/>
       </w:pPr>
       <w:r>
@@ -3879,7 +3907,10 @@
         </w:rPr>
       </w:pPr>
       <w:r>
-        <w:rPr/>
+        <w:rPr>
+          <w:i/>
+          <w:iCs/>
+        </w:rPr>
         <w:drawing>
           <wp:anchor behindDoc="0" distT="0" distB="0" distL="0" distR="0" simplePos="0" locked="0" layoutInCell="1" allowOverlap="1" relativeHeight="23">
             <wp:simplePos x="0" y="0"/>
@@ -3930,20 +3961,24 @@
     <w:p>
       <w:pPr>
         <w:pStyle w:val="Heading1"/>
-        <w:rPr/>
-      </w:pPr>
-      <w:r>
-        <w:rPr/>
-        <w:t xml:space="preserve">4.6 </w:t>
-      </w:r>
-      <w:r>
-        <w:rPr/>
-        <w:t>Rank</w:t>
+        <w:numPr>
+          <w:ilvl w:val="0"/>
+          <w:numId w:val="2"/>
+        </w:numPr>
+        <w:rPr/>
+      </w:pPr>
+      <w:r>
+        <w:rPr/>
+        <w:t>4.6 Rank</w:t>
       </w:r>
     </w:p>
     <w:p>
       <w:pPr>
         <w:pStyle w:val="Heading2"/>
+        <w:numPr>
+          <w:ilvl w:val="1"/>
+          <w:numId w:val="2"/>
+        </w:numPr>
         <w:rPr/>
       </w:pPr>
       <w:r>
@@ -4063,6 +4098,7 @@
           <w:spacing w:val="0"/>
           <w:position w:val="0"/>
           <w:sz w:val="24"/>
+          <w:sz w:val="24"/>
           <w:vertAlign w:val="baseline"/>
         </w:rPr>
         <w:t xml:space="preserve">. The set of all linear combinations of the row vectors is called the </w:t>
@@ -4079,6 +4115,7 @@
           <w:spacing w:val="0"/>
           <w:position w:val="0"/>
           <w:sz w:val="24"/>
+          <w:sz w:val="24"/>
           <w:vertAlign w:val="baseline"/>
         </w:rPr>
         <w:t>row space</w:t>
@@ -4095,6 +4132,7 @@
           <w:spacing w:val="0"/>
           <w:position w:val="0"/>
           <w:sz w:val="24"/>
+          <w:sz w:val="24"/>
           <w:vertAlign w:val="baseline"/>
         </w:rPr>
         <w:t xml:space="preserve"> of </w:t>
@@ -4111,6 +4149,7 @@
           <w:spacing w:val="0"/>
           <w:position w:val="0"/>
           <w:sz w:val="24"/>
+          <w:sz w:val="24"/>
           <w:vertAlign w:val="baseline"/>
         </w:rPr>
         <w:t>A</w:t>
@@ -4127,6 +4166,7 @@
           <w:spacing w:val="0"/>
           <w:position w:val="0"/>
           <w:sz w:val="24"/>
+          <w:sz w:val="24"/>
           <w:vertAlign w:val="baseline"/>
         </w:rPr>
         <w:t xml:space="preserve"> and is denoted by Row </w:t>
@@ -4143,6 +4183,7 @@
           <w:spacing w:val="0"/>
           <w:position w:val="0"/>
           <w:sz w:val="24"/>
+          <w:sz w:val="24"/>
           <w:vertAlign w:val="baseline"/>
         </w:rPr>
         <w:t>A</w:t>
@@ -4159,6 +4200,7 @@
           <w:spacing w:val="0"/>
           <w:position w:val="0"/>
           <w:sz w:val="24"/>
+          <w:sz w:val="24"/>
           <w:vertAlign w:val="baseline"/>
         </w:rPr>
         <w:t xml:space="preserve">. Each row has </w:t>
@@ -4175,6 +4217,7 @@
           <w:spacing w:val="0"/>
           <w:position w:val="0"/>
           <w:sz w:val="24"/>
+          <w:sz w:val="24"/>
           <w:vertAlign w:val="baseline"/>
         </w:rPr>
         <w:t xml:space="preserve">n </w:t>
@@ -4191,6 +4234,7 @@
           <w:spacing w:val="0"/>
           <w:position w:val="0"/>
           <w:sz w:val="24"/>
+          <w:sz w:val="24"/>
           <w:vertAlign w:val="baseline"/>
         </w:rPr>
         <w:t xml:space="preserve">entries, so Row </w:t>
@@ -4207,6 +4251,7 @@
           <w:spacing w:val="0"/>
           <w:position w:val="0"/>
           <w:sz w:val="24"/>
+          <w:sz w:val="24"/>
           <w:vertAlign w:val="baseline"/>
         </w:rPr>
         <w:t>A</w:t>
@@ -4222,6 +4267,7 @@
           <w:color w:val="222222"/>
           <w:spacing w:val="0"/>
           <w:position w:val="0"/>
+          <w:sz w:val="24"/>
           <w:sz w:val="24"/>
           <w:vertAlign w:val="baseline"/>
         </w:rPr>
@@ -4253,6 +4299,7 @@
           <w:spacing w:val="0"/>
           <w:position w:val="0"/>
           <w:sz w:val="24"/>
+          <w:sz w:val="24"/>
           <w:vertAlign w:val="baseline"/>
         </w:rPr>
         <w:t>.</w:t>
@@ -4270,6 +4317,10 @@
     <w:p>
       <w:pPr>
         <w:pStyle w:val="Heading3"/>
+        <w:numPr>
+          <w:ilvl w:val="2"/>
+          <w:numId w:val="2"/>
+        </w:numPr>
         <w:rPr/>
       </w:pPr>
       <w:r>
@@ -4447,7 +4498,14 @@
           <w:b w:val="false"/>
           <w:bCs w:val="false"/>
         </w:rPr>
-        <w:t xml:space="preserve">  </w:t>
+        <w:t xml:space="preserve"> </w:t>
+      </w:r>
+      <w:r>
+        <w:rPr>
+          <w:b w:val="false"/>
+          <w:bCs w:val="false"/>
+        </w:rPr>
+        <w:t xml:space="preserve"> </w:t>
       </w:r>
     </w:p>
     <w:p>
@@ -4618,14 +4676,20 @@
       </w:pPr>
       <w:r>
         <w:rPr>
-          <w:b w:val="false"/>
-          <w:bCs w:val="false"/>
+          <w:b/>
+          <w:bCs/>
+          <w:i w:val="false"/>
+          <w:iCs w:val="false"/>
         </w:rPr>
       </w:r>
     </w:p>
     <w:p>
       <w:pPr>
         <w:pStyle w:val="Heading2"/>
+        <w:numPr>
+          <w:ilvl w:val="1"/>
+          <w:numId w:val="2"/>
+        </w:numPr>
         <w:rPr/>
       </w:pPr>
       <w:r>
@@ -4704,6 +4768,10 @@
     <w:p>
       <w:pPr>
         <w:pStyle w:val="Heading3"/>
+        <w:numPr>
+          <w:ilvl w:val="2"/>
+          <w:numId w:val="2"/>
+        </w:numPr>
         <w:rPr/>
       </w:pPr>
       <w:r>
@@ -4768,6 +4836,10 @@
     <w:p>
       <w:pPr>
         <w:pStyle w:val="Heading2"/>
+        <w:numPr>
+          <w:ilvl w:val="1"/>
+          <w:numId w:val="2"/>
+        </w:numPr>
         <w:rPr/>
       </w:pPr>
       <w:r>
@@ -4778,6 +4850,10 @@
     <w:p>
       <w:pPr>
         <w:pStyle w:val="Heading3"/>
+        <w:numPr>
+          <w:ilvl w:val="2"/>
+          <w:numId w:val="2"/>
+        </w:numPr>
         <w:rPr/>
       </w:pPr>
       <w:r>
@@ -4896,10 +4972,10 @@
           <wp:anchor behindDoc="0" distT="0" distB="0" distL="0" distR="0" simplePos="0" locked="0" layoutInCell="1" allowOverlap="1" relativeHeight="30">
             <wp:simplePos x="0" y="0"/>
             <wp:positionH relativeFrom="column">
-              <wp:align>center</wp:align>
+              <wp:posOffset>368300</wp:posOffset>
             </wp:positionH>
             <wp:positionV relativeFrom="paragraph">
-              <wp:posOffset>635</wp:posOffset>
+              <wp:posOffset>-6350</wp:posOffset>
             </wp:positionV>
             <wp:extent cx="5309870" cy="271145"/>
             <wp:effectExtent l="0" t="0" r="0" b="0"/>
@@ -4939,6 +5015,256 @@
         </w:drawing>
       </w:r>
     </w:p>
+    <w:p>
+      <w:pPr>
+        <w:pStyle w:val="Heading1"/>
+        <w:rPr/>
+      </w:pPr>
+      <w:r>
+        <w:rPr/>
+        <w:t>4.7 Change of Basis</w:t>
+      </w:r>
+    </w:p>
+    <w:p>
+      <w:pPr>
+        <w:pStyle w:val="Heading3"/>
+        <w:rPr/>
+      </w:pPr>
+      <w:r>
+        <w:rPr/>
+        <w:t>Theorem 15</w:t>
+      </w:r>
+    </w:p>
+    <w:p>
+      <w:pPr>
+        <w:pStyle w:val="TextBody"/>
+        <w:spacing w:before="0" w:after="140"/>
+        <w:rPr/>
+      </w:pPr>
+      <w:r>
+        <w:rPr/>
+        <w:drawing>
+          <wp:anchor behindDoc="0" distT="0" distB="0" distL="0" distR="0" simplePos="0" locked="0" layoutInCell="1" allowOverlap="1" relativeHeight="31">
+            <wp:simplePos x="0" y="0"/>
+            <wp:positionH relativeFrom="column">
+              <wp:align>center</wp:align>
+            </wp:positionH>
+            <wp:positionV relativeFrom="paragraph">
+              <wp:posOffset>635</wp:posOffset>
+            </wp:positionV>
+            <wp:extent cx="4669155" cy="1558290"/>
+            <wp:effectExtent l="0" t="0" r="0" b="0"/>
+            <wp:wrapTopAndBottom/>
+            <wp:docPr id="30" name="Image30" descr=""/>
+            <wp:cNvGraphicFramePr>
+              <a:graphicFrameLocks xmlns:a="http://schemas.openxmlformats.org/drawingml/2006/main" noChangeAspect="1"/>
+            </wp:cNvGraphicFramePr>
+            <a:graphic xmlns:a="http://schemas.openxmlformats.org/drawingml/2006/main">
+              <a:graphicData uri="http://schemas.openxmlformats.org/drawingml/2006/picture">
+                <pic:pic xmlns:pic="http://schemas.openxmlformats.org/drawingml/2006/picture">
+                  <pic:nvPicPr>
+                    <pic:cNvPr id="30" name="Image30" descr=""/>
+                    <pic:cNvPicPr>
+                      <a:picLocks noChangeAspect="1" noChangeArrowheads="1"/>
+                    </pic:cNvPicPr>
+                  </pic:nvPicPr>
+                  <pic:blipFill>
+                    <a:blip r:embed="rId31"/>
+                    <a:stretch>
+                      <a:fillRect/>
+                    </a:stretch>
+                  </pic:blipFill>
+                  <pic:spPr bwMode="auto">
+                    <a:xfrm>
+                      <a:off x="0" y="0"/>
+                      <a:ext cx="4669155" cy="1558290"/>
+                    </a:xfrm>
+                    <a:prstGeom prst="rect">
+                      <a:avLst/>
+                    </a:prstGeom>
+                  </pic:spPr>
+                </pic:pic>
+              </a:graphicData>
+            </a:graphic>
+          </wp:anchor>
+        </w:drawing>
+        <w:drawing>
+          <wp:anchor behindDoc="0" distT="0" distB="0" distL="0" distR="0" simplePos="0" locked="0" layoutInCell="1" allowOverlap="1" relativeHeight="32">
+            <wp:simplePos x="0" y="0"/>
+            <wp:positionH relativeFrom="column">
+              <wp:posOffset>612775</wp:posOffset>
+            </wp:positionH>
+            <wp:positionV relativeFrom="paragraph">
+              <wp:posOffset>1673860</wp:posOffset>
+            </wp:positionV>
+            <wp:extent cx="4976495" cy="2527935"/>
+            <wp:effectExtent l="0" t="0" r="0" b="0"/>
+            <wp:wrapTopAndBottom/>
+            <wp:docPr id="31" name="Image31" descr=""/>
+            <wp:cNvGraphicFramePr>
+              <a:graphicFrameLocks xmlns:a="http://schemas.openxmlformats.org/drawingml/2006/main" noChangeAspect="1"/>
+            </wp:cNvGraphicFramePr>
+            <a:graphic xmlns:a="http://schemas.openxmlformats.org/drawingml/2006/main">
+              <a:graphicData uri="http://schemas.openxmlformats.org/drawingml/2006/picture">
+                <pic:pic xmlns:pic="http://schemas.openxmlformats.org/drawingml/2006/picture">
+                  <pic:nvPicPr>
+                    <pic:cNvPr id="31" name="Image31" descr=""/>
+                    <pic:cNvPicPr>
+                      <a:picLocks noChangeAspect="1" noChangeArrowheads="1"/>
+                    </pic:cNvPicPr>
+                  </pic:nvPicPr>
+                  <pic:blipFill>
+                    <a:blip r:embed="rId32"/>
+                    <a:stretch>
+                      <a:fillRect/>
+                    </a:stretch>
+                  </pic:blipFill>
+                  <pic:spPr bwMode="auto">
+                    <a:xfrm>
+                      <a:off x="0" y="0"/>
+                      <a:ext cx="4976495" cy="2527935"/>
+                    </a:xfrm>
+                    <a:prstGeom prst="rect">
+                      <a:avLst/>
+                    </a:prstGeom>
+                  </pic:spPr>
+                </pic:pic>
+              </a:graphicData>
+            </a:graphic>
+          </wp:anchor>
+        </w:drawing>
+      </w:r>
+    </w:p>
+    <w:p>
+      <w:pPr>
+        <w:pStyle w:val="TextBody"/>
+        <w:spacing w:before="0" w:after="140"/>
+        <w:rPr/>
+      </w:pPr>
+      <w:r>
+        <w:rPr/>
+        <w:drawing>
+          <wp:anchor behindDoc="0" distT="0" distB="0" distL="0" distR="0" simplePos="0" locked="0" layoutInCell="1" allowOverlap="1" relativeHeight="33">
+            <wp:simplePos x="0" y="0"/>
+            <wp:positionH relativeFrom="column">
+              <wp:align>center</wp:align>
+            </wp:positionH>
+            <wp:positionV relativeFrom="paragraph">
+              <wp:posOffset>635</wp:posOffset>
+            </wp:positionV>
+            <wp:extent cx="1574800" cy="514350"/>
+            <wp:effectExtent l="0" t="0" r="0" b="0"/>
+            <wp:wrapSquare wrapText="largest"/>
+            <wp:docPr id="32" name="Image32" descr=""/>
+            <wp:cNvGraphicFramePr>
+              <a:graphicFrameLocks xmlns:a="http://schemas.openxmlformats.org/drawingml/2006/main" noChangeAspect="1"/>
+            </wp:cNvGraphicFramePr>
+            <a:graphic xmlns:a="http://schemas.openxmlformats.org/drawingml/2006/main">
+              <a:graphicData uri="http://schemas.openxmlformats.org/drawingml/2006/picture">
+                <pic:pic xmlns:pic="http://schemas.openxmlformats.org/drawingml/2006/picture">
+                  <pic:nvPicPr>
+                    <pic:cNvPr id="32" name="Image32" descr=""/>
+                    <pic:cNvPicPr>
+                      <a:picLocks noChangeAspect="1" noChangeArrowheads="1"/>
+                    </pic:cNvPicPr>
+                  </pic:nvPicPr>
+                  <pic:blipFill>
+                    <a:blip r:embed="rId33"/>
+                    <a:stretch>
+                      <a:fillRect/>
+                    </a:stretch>
+                  </pic:blipFill>
+                  <pic:spPr bwMode="auto">
+                    <a:xfrm>
+                      <a:off x="0" y="0"/>
+                      <a:ext cx="1574800" cy="514350"/>
+                    </a:xfrm>
+                    <a:prstGeom prst="rect">
+                      <a:avLst/>
+                    </a:prstGeom>
+                  </pic:spPr>
+                </pic:pic>
+              </a:graphicData>
+            </a:graphic>
+          </wp:anchor>
+        </w:drawing>
+      </w:r>
+    </w:p>
+    <w:p>
+      <w:pPr>
+        <w:pStyle w:val="TextBody"/>
+        <w:spacing w:before="0" w:after="140"/>
+        <w:rPr/>
+      </w:pPr>
+      <w:r>
+        <w:rPr/>
+      </w:r>
+    </w:p>
+    <w:p>
+      <w:pPr>
+        <w:pStyle w:val="TextBody"/>
+        <w:spacing w:before="0" w:after="140"/>
+        <w:rPr/>
+      </w:pPr>
+      <w:r>
+        <w:rPr/>
+        <w:drawing>
+          <wp:anchor behindDoc="0" distT="0" distB="0" distL="0" distR="0" simplePos="0" locked="0" layoutInCell="1" allowOverlap="1" relativeHeight="34">
+            <wp:simplePos x="0" y="0"/>
+            <wp:positionH relativeFrom="column">
+              <wp:align>center</wp:align>
+            </wp:positionH>
+            <wp:positionV relativeFrom="paragraph">
+              <wp:posOffset>635</wp:posOffset>
+            </wp:positionV>
+            <wp:extent cx="4969510" cy="797560"/>
+            <wp:effectExtent l="0" t="0" r="0" b="0"/>
+            <wp:wrapTopAndBottom/>
+            <wp:docPr id="33" name="Image33" descr=""/>
+            <wp:cNvGraphicFramePr>
+              <a:graphicFrameLocks xmlns:a="http://schemas.openxmlformats.org/drawingml/2006/main" noChangeAspect="1"/>
+            </wp:cNvGraphicFramePr>
+            <a:graphic xmlns:a="http://schemas.openxmlformats.org/drawingml/2006/main">
+              <a:graphicData uri="http://schemas.openxmlformats.org/drawingml/2006/picture">
+                <pic:pic xmlns:pic="http://schemas.openxmlformats.org/drawingml/2006/picture">
+                  <pic:nvPicPr>
+                    <pic:cNvPr id="33" name="Image33" descr=""/>
+                    <pic:cNvPicPr>
+                      <a:picLocks noChangeAspect="1" noChangeArrowheads="1"/>
+                    </pic:cNvPicPr>
+                  </pic:nvPicPr>
+                  <pic:blipFill>
+                    <a:blip r:embed="rId34"/>
+                    <a:stretch>
+                      <a:fillRect/>
+                    </a:stretch>
+                  </pic:blipFill>
+                  <pic:spPr bwMode="auto">
+                    <a:xfrm>
+                      <a:off x="0" y="0"/>
+                      <a:ext cx="4969510" cy="797560"/>
+                    </a:xfrm>
+                    <a:prstGeom prst="rect">
+                      <a:avLst/>
+                    </a:prstGeom>
+                  </pic:spPr>
+                </pic:pic>
+              </a:graphicData>
+            </a:graphic>
+          </wp:anchor>
+        </w:drawing>
+      </w:r>
+    </w:p>
+    <w:p>
+      <w:pPr>
+        <w:pStyle w:val="TextBody"/>
+        <w:spacing w:before="0" w:after="140"/>
+        <w:rPr/>
+      </w:pPr>
+      <w:r>
+        <w:rPr/>
+      </w:r>
+    </w:p>
     <w:sectPr>
       <w:type w:val="nextPage"/>
       <w:pgSz w:w="12240" w:h="15840"/>
@@ -5417,6 +5743,98 @@
       </w:pPr>
     </w:lvl>
   </w:abstractNum>
+  <w:abstractNum w:abstractNumId="6">
+    <w:lvl w:ilvl="0">
+      <w:start w:val="1"/>
+      <w:numFmt w:val="none"/>
+      <w:suff w:val="nothing"/>
+      <w:lvlText w:val=""/>
+      <w:lvlJc w:val="left"/>
+      <w:pPr>
+        <w:ind w:left="0" w:hanging="0"/>
+      </w:pPr>
+    </w:lvl>
+    <w:lvl w:ilvl="1">
+      <w:start w:val="1"/>
+      <w:numFmt w:val="none"/>
+      <w:suff w:val="nothing"/>
+      <w:lvlText w:val=""/>
+      <w:lvlJc w:val="left"/>
+      <w:pPr>
+        <w:ind w:left="0" w:hanging="0"/>
+      </w:pPr>
+    </w:lvl>
+    <w:lvl w:ilvl="2">
+      <w:start w:val="1"/>
+      <w:numFmt w:val="none"/>
+      <w:suff w:val="nothing"/>
+      <w:lvlText w:val=""/>
+      <w:lvlJc w:val="left"/>
+      <w:pPr>
+        <w:ind w:left="0" w:hanging="0"/>
+      </w:pPr>
+    </w:lvl>
+    <w:lvl w:ilvl="3">
+      <w:start w:val="1"/>
+      <w:numFmt w:val="none"/>
+      <w:suff w:val="nothing"/>
+      <w:lvlText w:val=""/>
+      <w:lvlJc w:val="left"/>
+      <w:pPr>
+        <w:ind w:left="0" w:hanging="0"/>
+      </w:pPr>
+    </w:lvl>
+    <w:lvl w:ilvl="4">
+      <w:start w:val="1"/>
+      <w:numFmt w:val="none"/>
+      <w:suff w:val="nothing"/>
+      <w:lvlText w:val=""/>
+      <w:lvlJc w:val="left"/>
+      <w:pPr>
+        <w:ind w:left="0" w:hanging="0"/>
+      </w:pPr>
+    </w:lvl>
+    <w:lvl w:ilvl="5">
+      <w:start w:val="1"/>
+      <w:numFmt w:val="none"/>
+      <w:suff w:val="nothing"/>
+      <w:lvlText w:val=""/>
+      <w:lvlJc w:val="left"/>
+      <w:pPr>
+        <w:ind w:left="0" w:hanging="0"/>
+      </w:pPr>
+    </w:lvl>
+    <w:lvl w:ilvl="6">
+      <w:start w:val="1"/>
+      <w:numFmt w:val="none"/>
+      <w:suff w:val="nothing"/>
+      <w:lvlText w:val=""/>
+      <w:lvlJc w:val="left"/>
+      <w:pPr>
+        <w:ind w:left="0" w:hanging="0"/>
+      </w:pPr>
+    </w:lvl>
+    <w:lvl w:ilvl="7">
+      <w:start w:val="1"/>
+      <w:numFmt w:val="none"/>
+      <w:suff w:val="nothing"/>
+      <w:lvlText w:val=""/>
+      <w:lvlJc w:val="left"/>
+      <w:pPr>
+        <w:ind w:left="0" w:hanging="0"/>
+      </w:pPr>
+    </w:lvl>
+    <w:lvl w:ilvl="8">
+      <w:start w:val="1"/>
+      <w:numFmt w:val="none"/>
+      <w:suff w:val="nothing"/>
+      <w:lvlText w:val=""/>
+      <w:lvlJc w:val="left"/>
+      <w:pPr>
+        <w:ind w:left="0" w:hanging="0"/>
+      </w:pPr>
+    </w:lvl>
+  </w:abstractNum>
   <w:num w:numId="1">
     <w:abstractNumId w:val="1"/>
   </w:num>
@@ -5431,6 +5849,9 @@
   </w:num>
   <w:num w:numId="5">
     <w:abstractNumId w:val="5"/>
+  </w:num>
+  <w:num w:numId="6">
+    <w:abstractNumId w:val="6"/>
   </w:num>
 </w:numbering>
 </file>

</xml_diff>